<commit_message>
draft document to finalise
</commit_message>
<xml_diff>
--- a/A1/21061253_A1.docx
+++ b/A1/21061253_A1.docx
@@ -271,11 +271,6 @@
         </w:rPr>
         <w:t>NA</w:t>
       </w:r>
-    </w:p>
-    <w:p>
-      <w:pPr>
-        <w:jc w:val="center"/>
-      </w:pPr>
     </w:p>
     <w:p>
       <w:pPr>
@@ -957,6 +952,7 @@
           <w:bCs/>
           <w:sz w:val="22"/>
           <w:szCs w:val="22"/>
+          <w:u w:val="single"/>
         </w:rPr>
         <w:t>REMEMBER:</w:t>
       </w:r>
@@ -1046,12 +1042,32 @@
     </w:p>
     <w:p>
       <w:pPr>
-        <w:rPr>
-          <w:b/>
-          <w:sz w:val="22"/>
-          <w:szCs w:val="22"/>
-        </w:rPr>
-      </w:pPr>
+        <w:spacing w:line="360" w:lineRule="auto"/>
+        <w:ind w:left="720"/>
+      </w:pPr>
+      <w:r>
+        <w:t xml:space="preserve">I have maintained version control </w:t>
+      </w:r>
+      <w:r>
+        <w:t>of</w:t>
+      </w:r>
+      <w:r>
+        <w:t xml:space="preserve"> the document using GitHub at the link </w:t>
+      </w:r>
+    </w:p>
+    <w:p>
+      <w:pPr>
+        <w:spacing w:line="360" w:lineRule="auto"/>
+        <w:ind w:left="720"/>
+      </w:pPr>
+      <w:hyperlink r:id="rId9" w:history="1">
+        <w:r>
+          <w:rPr>
+            <w:rStyle w:val="Hyperlink"/>
+          </w:rPr>
+          <w:t>https://github.com/s3925455/Web-Communication.git</w:t>
+        </w:r>
+      </w:hyperlink>
     </w:p>
     <w:p>
       <w:pPr>
@@ -1158,82 +1174,24 @@
     </w:p>
     <w:p>
       <w:pPr>
-        <w:rPr>
-          <w:b/>
-          <w:sz w:val="22"/>
-          <w:szCs w:val="22"/>
-        </w:rPr>
-      </w:pPr>
-    </w:p>
-    <w:p>
-      <w:pPr>
-        <w:rPr>
-          <w:bCs/>
-          <w:sz w:val="22"/>
-          <w:szCs w:val="22"/>
-        </w:rPr>
+        <w:spacing w:line="360" w:lineRule="auto"/>
       </w:pPr>
       <w:proofErr w:type="spellStart"/>
       <w:r>
-        <w:rPr>
-          <w:bCs/>
-          <w:sz w:val="22"/>
-          <w:szCs w:val="22"/>
-        </w:rPr>
         <w:t>Grammerly</w:t>
       </w:r>
       <w:proofErr w:type="spellEnd"/>
       <w:r>
-        <w:rPr>
-          <w:bCs/>
-          <w:sz w:val="22"/>
-          <w:szCs w:val="22"/>
-        </w:rPr>
-        <w:t xml:space="preserve"> </w:t>
-      </w:r>
-      <w:r>
-        <w:rPr>
-          <w:bCs/>
-          <w:sz w:val="22"/>
-          <w:szCs w:val="22"/>
-        </w:rPr>
-        <w:t>and</w:t>
-      </w:r>
-      <w:r>
-        <w:rPr>
-          <w:bCs/>
-          <w:sz w:val="22"/>
-          <w:szCs w:val="22"/>
-        </w:rPr>
-        <w:t xml:space="preserve"> </w:t>
+        <w:t xml:space="preserve"> and </w:t>
       </w:r>
       <w:proofErr w:type="spellStart"/>
       <w:r>
-        <w:rPr>
-          <w:bCs/>
-          <w:sz w:val="22"/>
-          <w:szCs w:val="22"/>
-        </w:rPr>
         <w:t>ChatGPT</w:t>
       </w:r>
       <w:proofErr w:type="spellEnd"/>
       <w:r>
-        <w:rPr>
-          <w:bCs/>
-          <w:sz w:val="22"/>
-          <w:szCs w:val="22"/>
-        </w:rPr>
         <w:t>.</w:t>
       </w:r>
-    </w:p>
-    <w:p>
-      <w:pPr>
-        <w:rPr>
-          <w:color w:val="808080"/>
-          <w:sz w:val="22"/>
-          <w:szCs w:val="22"/>
-        </w:rPr>
-      </w:pPr>
     </w:p>
     <w:p>
       <w:pPr>
@@ -1326,150 +1284,15 @@
           <w:sz w:val="22"/>
           <w:szCs w:val="22"/>
         </w:rPr>
-        <w:t>. Your completed coversheet may be up to two pages long.</w:t>
-      </w:r>
-    </w:p>
-    <w:p>
-      <w:pPr>
+        <w:t>.</w:t>
+      </w:r>
+      <w:r>
         <w:rPr>
           <w:color w:val="808080"/>
           <w:sz w:val="22"/>
           <w:szCs w:val="22"/>
         </w:rPr>
-      </w:pPr>
-    </w:p>
-    <w:p>
-      <w:pPr>
-        <w:ind w:left="720"/>
-        <w:rPr>
-          <w:color w:val="000000" w:themeColor="text1"/>
-          <w:sz w:val="22"/>
-          <w:szCs w:val="22"/>
-        </w:rPr>
-      </w:pPr>
-      <w:r>
-        <w:rPr>
-          <w:color w:val="000000" w:themeColor="text1"/>
-          <w:sz w:val="22"/>
-          <w:szCs w:val="22"/>
-        </w:rPr>
-        <w:t>S</w:t>
-      </w:r>
-      <w:r>
-        <w:rPr>
-          <w:color w:val="000000" w:themeColor="text1"/>
-          <w:sz w:val="22"/>
-          <w:szCs w:val="22"/>
-        </w:rPr>
-        <w:t>upportive tool</w:t>
-      </w:r>
-    </w:p>
-    <w:p>
-      <w:pPr>
-        <w:ind w:left="720"/>
-        <w:rPr>
-          <w:color w:val="000000" w:themeColor="text1"/>
-          <w:sz w:val="22"/>
-          <w:szCs w:val="22"/>
-        </w:rPr>
-      </w:pPr>
-      <w:r>
-        <w:rPr>
-          <w:color w:val="000000" w:themeColor="text1"/>
-          <w:sz w:val="22"/>
-          <w:szCs w:val="22"/>
-        </w:rPr>
-        <w:t>increase the quality and clarity</w:t>
-      </w:r>
-    </w:p>
-    <w:p>
-      <w:pPr>
-        <w:ind w:left="720"/>
-        <w:rPr>
-          <w:color w:val="000000" w:themeColor="text1"/>
-          <w:sz w:val="22"/>
-          <w:szCs w:val="22"/>
-        </w:rPr>
-      </w:pPr>
-      <w:r>
-        <w:rPr>
-          <w:color w:val="000000" w:themeColor="text1"/>
-          <w:sz w:val="22"/>
-          <w:szCs w:val="22"/>
-        </w:rPr>
-        <w:t>rephrase and refine my ideas</w:t>
-      </w:r>
-    </w:p>
-    <w:p>
-      <w:pPr>
-        <w:ind w:left="720"/>
-        <w:rPr>
-          <w:color w:val="000000" w:themeColor="text1"/>
-          <w:sz w:val="22"/>
-          <w:szCs w:val="22"/>
-        </w:rPr>
-      </w:pPr>
-      <w:r>
-        <w:rPr>
-          <w:color w:val="000000" w:themeColor="text1"/>
-          <w:sz w:val="22"/>
-          <w:szCs w:val="22"/>
-        </w:rPr>
-        <w:t>well-structured</w:t>
-      </w:r>
-    </w:p>
-    <w:p>
-      <w:pPr>
-        <w:ind w:left="720"/>
-        <w:rPr>
-          <w:color w:val="000000" w:themeColor="text1"/>
-          <w:sz w:val="22"/>
-          <w:szCs w:val="22"/>
-        </w:rPr>
-      </w:pPr>
-      <w:r>
-        <w:rPr>
-          <w:color w:val="000000" w:themeColor="text1"/>
-          <w:sz w:val="22"/>
-          <w:szCs w:val="22"/>
-        </w:rPr>
-        <w:t>grammar</w:t>
-      </w:r>
-    </w:p>
-    <w:p>
-      <w:pPr>
-        <w:ind w:left="720"/>
-        <w:rPr>
-          <w:color w:val="000000" w:themeColor="text1"/>
-          <w:sz w:val="22"/>
-          <w:szCs w:val="22"/>
-        </w:rPr>
-      </w:pPr>
-      <w:r>
-        <w:rPr>
-          <w:color w:val="000000" w:themeColor="text1"/>
-          <w:sz w:val="22"/>
-          <w:szCs w:val="22"/>
-        </w:rPr>
-        <w:t>act-checking references</w:t>
-      </w:r>
-    </w:p>
-    <w:p>
-      <w:pPr>
-        <w:ind w:left="720"/>
-        <w:rPr>
-          <w:color w:val="000000" w:themeColor="text1"/>
-          <w:sz w:val="22"/>
-          <w:szCs w:val="22"/>
-        </w:rPr>
-      </w:pPr>
-      <w:r>
-        <w:rPr>
-          <w:color w:val="000000" w:themeColor="text1"/>
-          <w:sz w:val="22"/>
-          <w:szCs w:val="22"/>
-        </w:rPr>
-        <w:t> supplementary role</w:t>
+        <w:t>]</w:t>
       </w:r>
     </w:p>
     <w:p>
@@ -1483,6 +1306,39 @@
     </w:p>
     <w:p>
       <w:pPr>
+        <w:spacing w:line="360" w:lineRule="auto"/>
+      </w:pPr>
+      <w:r>
+        <w:t>For this assignment, I used Generative AI as a supportive tool to increase the quality and clarity of my work. In particular, I used it to rephrase and refine my ideas, ensuring that my writing was coherent, grammatically accurate, and well-structured. I also used it to generate alternative ways of expressing complex concepts, which helped me communicate effectively while adhering to academic standards.</w:t>
+      </w:r>
+    </w:p>
+    <w:p>
+      <w:pPr>
+        <w:spacing w:line="360" w:lineRule="auto"/>
+      </w:pPr>
+    </w:p>
+    <w:p>
+      <w:pPr>
+        <w:spacing w:line="360" w:lineRule="auto"/>
+      </w:pPr>
+      <w:r>
+        <w:lastRenderedPageBreak/>
+        <w:t>It helped me with fact-checking references and ensuring my citations were in the correct APA style. Moreover, the framework it provided helped to organise my mind so that the content was coherent. However, the ideas, arguments, and insight presented were entirely mine. The AI only served in a supplementary role, so I critically reviewed each one of its suggestions for fit with the requirements</w:t>
+      </w:r>
+      <w:r>
+        <w:t xml:space="preserve"> of the assignment.</w:t>
+      </w:r>
+    </w:p>
+    <w:p>
+      <w:pPr>
+        <w:spacing w:line="360" w:lineRule="auto"/>
+      </w:pPr>
+      <w:r>
+        <w:t>I was able to maintain academic integrity and produce polished, high-quality work by using Generative AI responsibly.</w:t>
+      </w:r>
+    </w:p>
+    <w:p>
+      <w:pPr>
         <w:rPr>
           <w:color w:val="808080"/>
           <w:sz w:val="22"/>
@@ -1550,135 +1406,83 @@
     </w:p>
     <w:p>
       <w:pPr>
-        <w:rPr>
-          <w:color w:val="000000" w:themeColor="text1"/>
-          <w:sz w:val="22"/>
-          <w:szCs w:val="22"/>
-        </w:rPr>
-      </w:pPr>
-      <w:r>
-        <w:rPr>
-          <w:color w:val="000000" w:themeColor="text1"/>
-          <w:sz w:val="22"/>
-          <w:szCs w:val="22"/>
-        </w:rPr>
+        <w:spacing w:line="360" w:lineRule="auto"/>
+      </w:pPr>
+      <w:r>
+        <w:t xml:space="preserve">The prompts I used were: </w:t>
+      </w:r>
+    </w:p>
+    <w:p>
+      <w:pPr>
+        <w:spacing w:line="360" w:lineRule="auto"/>
+      </w:pPr>
+      <w:r>
         <w:t xml:space="preserve">“How do I structure </w:t>
       </w:r>
       <w:r>
-        <w:rPr>
-          <w:color w:val="000000" w:themeColor="text1"/>
-          <w:sz w:val="22"/>
-          <w:szCs w:val="22"/>
-        </w:rPr>
         <w:t>short question and answer assignment giving 3 different points?”</w:t>
       </w:r>
     </w:p>
     <w:p>
       <w:pPr>
-        <w:rPr>
-          <w:color w:val="000000" w:themeColor="text1"/>
-          <w:sz w:val="22"/>
-          <w:szCs w:val="22"/>
-        </w:rPr>
-      </w:pPr>
-      <w:r>
-        <w:rPr>
-          <w:color w:val="000000" w:themeColor="text1"/>
-          <w:sz w:val="22"/>
-          <w:szCs w:val="22"/>
-        </w:rPr>
+        <w:spacing w:line="360" w:lineRule="auto"/>
+      </w:pPr>
+      <w:r>
         <w:t>“How do I use Google scholar to do my research?”</w:t>
       </w:r>
     </w:p>
     <w:p>
       <w:pPr>
-        <w:rPr>
-          <w:color w:val="000000" w:themeColor="text1"/>
-          <w:sz w:val="22"/>
-          <w:szCs w:val="22"/>
-        </w:rPr>
-      </w:pPr>
-    </w:p>
-    <w:p>
-      <w:pPr>
-        <w:rPr>
-          <w:color w:val="000000" w:themeColor="text1"/>
-          <w:sz w:val="22"/>
-          <w:szCs w:val="22"/>
-        </w:rPr>
-      </w:pPr>
-      <w:r>
-        <w:rPr>
-          <w:color w:val="000000" w:themeColor="text1"/>
-          <w:sz w:val="22"/>
-          <w:szCs w:val="22"/>
-        </w:rPr>
+        <w:spacing w:line="360" w:lineRule="auto"/>
+      </w:pPr>
+      <w:r>
         <w:t xml:space="preserve">“Where else can I research apart from google scholar for my short question and answer </w:t>
       </w:r>
       <w:r>
-        <w:rPr>
-          <w:color w:val="000000" w:themeColor="text1"/>
-          <w:sz w:val="22"/>
-          <w:szCs w:val="22"/>
-        </w:rPr>
         <w:t>assignment?”</w:t>
       </w:r>
     </w:p>
     <w:p>
       <w:pPr>
-        <w:rPr>
-          <w:color w:val="000000" w:themeColor="text1"/>
-          <w:sz w:val="22"/>
-          <w:szCs w:val="22"/>
-        </w:rPr>
-      </w:pPr>
-    </w:p>
-    <w:p>
-      <w:pPr>
-        <w:rPr>
-          <w:color w:val="000000" w:themeColor="text1"/>
-          <w:sz w:val="22"/>
-          <w:szCs w:val="22"/>
-        </w:rPr>
-      </w:pPr>
-      <w:r>
-        <w:rPr>
-          <w:color w:val="000000" w:themeColor="text1"/>
-          <w:sz w:val="22"/>
-          <w:szCs w:val="22"/>
-        </w:rPr>
+        <w:spacing w:line="360" w:lineRule="auto"/>
+      </w:pPr>
+      <w:r>
         <w:t>“ How do I do inline citation using APA</w:t>
       </w:r>
       <w:r>
-        <w:rPr>
-          <w:color w:val="000000" w:themeColor="text1"/>
-          <w:sz w:val="22"/>
-          <w:szCs w:val="22"/>
-        </w:rPr>
-        <w:t xml:space="preserve"> 7</w:t>
-      </w:r>
-      <w:r>
-        <w:rPr>
-          <w:color w:val="000000" w:themeColor="text1"/>
-          <w:sz w:val="22"/>
-          <w:szCs w:val="22"/>
-          <w:vertAlign w:val="superscript"/>
-        </w:rPr>
-        <w:t>th</w:t>
-      </w:r>
-      <w:r>
-        <w:rPr>
-          <w:color w:val="000000" w:themeColor="text1"/>
-          <w:sz w:val="22"/>
-          <w:szCs w:val="22"/>
-        </w:rPr>
-        <w:t xml:space="preserve"> Ed?”</w:t>
-      </w:r>
-    </w:p>
-    <w:p>
-      <w:pPr>
-        <w:rPr>
-          <w:color w:val="000000" w:themeColor="text1"/>
+        <w:t xml:space="preserve"> 7th Ed?”</w:t>
+      </w:r>
+    </w:p>
+    <w:p>
+      <w:pPr>
+        <w:spacing w:line="360" w:lineRule="auto"/>
+      </w:pPr>
+      <w:r>
+        <w:t>“Is this correct way to use APA 7th ED</w:t>
+      </w:r>
+      <w:r>
+        <w:t xml:space="preserve">- </w:t>
+      </w:r>
+      <w:r>
+        <w:t>"The internet is essentially and basically, a vast and interconnected network of computers [...] At the core, it's a 'network of networks'"(</w:t>
+      </w:r>
+      <w:proofErr w:type="spellStart"/>
+      <w:r>
+        <w:t>Vint</w:t>
+      </w:r>
+      <w:proofErr w:type="spellEnd"/>
+      <w:r>
+        <w:t xml:space="preserve"> Cerf, early 1990s)."</w:t>
+      </w:r>
+      <w:r>
+        <w:t>”</w:t>
+      </w:r>
+    </w:p>
+    <w:p>
+      <w:pPr>
+        <w:rPr>
+          <w:b/>
+          <w:bCs/>
           <w:sz w:val="22"/>
           <w:szCs w:val="22"/>
         </w:rPr>
@@ -1694,74 +1498,19 @@
       </w:pPr>
       <w:r>
         <w:rPr>
-          <w:rFonts w:ascii="Times-Roman" w:hAnsi="Times-Roman" w:cs="Times-Roman"/>
-          <w:lang w:val="en-GB"/>
-        </w:rPr>
-        <w:t>“Is this correct way to use APA 7th ED</w:t>
-      </w:r>
-      <w:r>
-        <w:rPr>
-          <w:rFonts w:ascii="Times-Roman" w:hAnsi="Times-Roman" w:cs="Times-Roman"/>
-          <w:lang w:val="en-GB"/>
-        </w:rPr>
-        <w:t xml:space="preserve">- </w:t>
-      </w:r>
-      <w:r>
-        <w:rPr>
-          <w:rFonts w:ascii="Times-Roman" w:hAnsi="Times-Roman" w:cs="Times-Roman"/>
-          <w:lang w:val="en-GB"/>
-        </w:rPr>
-        <w:t>"The internet is essentially and basically, a vast and interconnected network of computers [...] At the core, it's a 'network of networks'"(</w:t>
-      </w:r>
-      <w:proofErr w:type="spellStart"/>
-      <w:r>
-        <w:rPr>
-          <w:rFonts w:ascii="Times-Roman" w:hAnsi="Times-Roman" w:cs="Times-Roman"/>
-          <w:lang w:val="en-GB"/>
-        </w:rPr>
-        <w:t>Vint</w:t>
-      </w:r>
-      <w:proofErr w:type="spellEnd"/>
-      <w:r>
-        <w:rPr>
-          <w:rFonts w:ascii="Times-Roman" w:hAnsi="Times-Roman" w:cs="Times-Roman"/>
-          <w:lang w:val="en-GB"/>
-        </w:rPr>
-        <w:t xml:space="preserve"> Cerf, early 1990s)."</w:t>
-      </w:r>
-      <w:r>
-        <w:rPr>
-          <w:rFonts w:ascii="Times-Roman" w:hAnsi="Times-Roman" w:cs="Times-Roman"/>
-          <w:lang w:val="en-GB"/>
-        </w:rPr>
-        <w:t>”</w:t>
-      </w:r>
-    </w:p>
-    <w:p>
-      <w:pPr>
-        <w:rPr>
-          <w:b/>
-          <w:bCs/>
-          <w:sz w:val="22"/>
-          <w:szCs w:val="22"/>
-        </w:rPr>
-      </w:pPr>
-    </w:p>
-    <w:p>
-      <w:pPr>
-        <w:rPr>
           <w:color w:val="808080"/>
           <w:sz w:val="22"/>
           <w:szCs w:val="22"/>
         </w:rPr>
-      </w:pPr>
+        <w:t xml:space="preserve">If </w:t>
+      </w:r>
       <w:r>
         <w:rPr>
           <w:color w:val="808080"/>
           <w:sz w:val="22"/>
           <w:szCs w:val="22"/>
         </w:rPr>
-        <w:t xml:space="preserve">If </w:t>
+        <w:t xml:space="preserve">you </w:t>
       </w:r>
       <w:r>
         <w:rPr>
@@ -1769,7 +1518,7 @@
           <w:sz w:val="22"/>
           <w:szCs w:val="22"/>
         </w:rPr>
-        <w:t xml:space="preserve">you </w:t>
+        <w:t xml:space="preserve">used it to </w:t>
       </w:r>
       <w:r>
         <w:rPr>
@@ -1777,7 +1526,7 @@
           <w:sz w:val="22"/>
           <w:szCs w:val="22"/>
         </w:rPr>
-        <w:t xml:space="preserve">used it to </w:t>
+        <w:t>provide information on how to improve your writing</w:t>
       </w:r>
       <w:r>
         <w:rPr>
@@ -1785,42 +1534,39 @@
           <w:sz w:val="22"/>
           <w:szCs w:val="22"/>
         </w:rPr>
-        <w:t>provide information on how to improve your writing</w:t>
-      </w:r>
+        <w:t xml:space="preserve">: </w:t>
+      </w:r>
+    </w:p>
+    <w:p>
+      <w:pPr>
+        <w:spacing w:line="360" w:lineRule="auto"/>
+      </w:pPr>
       <w:r>
         <w:rPr>
           <w:color w:val="808080"/>
           <w:sz w:val="22"/>
           <w:szCs w:val="22"/>
         </w:rPr>
-        <w:t xml:space="preserve">: </w:t>
-      </w:r>
-    </w:p>
-    <w:p>
-      <w:pPr>
-        <w:rPr>
-          <w:color w:val="808080"/>
-          <w:sz w:val="22"/>
-          <w:szCs w:val="22"/>
-        </w:rPr>
-      </w:pPr>
-      <w:r>
-        <w:rPr>
-          <w:color w:val="808080"/>
-          <w:sz w:val="22"/>
-          <w:szCs w:val="22"/>
-        </w:rPr>
         <w:br/>
-        <w:t>How much did you use the AI? How much text did you ask it to analyse?</w:t>
-      </w:r>
-      <w:r>
-        <w:rPr>
-          <w:color w:val="808080"/>
-          <w:sz w:val="22"/>
-          <w:szCs w:val="22"/>
-        </w:rPr>
-        <w:br/>
-        <w:t>What weaknesses did the AI highlight in your writing, having seen the difference between your original draft text and the final submitted version?]</w:t>
+      </w:r>
+      <w:r>
+        <w:t>I used AI to guide me on how to improve my writing, and it was instrumental in guiding me through the process. The AI underlined where my writing could be more explicit, concise, or engaging. For example, it highlighted very long sentences and showed me how to make them simpler while retaining their original meaning. It also commented on some grammatical, punctuation, and syntax errors to make sure that my work would conform to professional and academic standards.</w:t>
+      </w:r>
+    </w:p>
+    <w:p>
+      <w:pPr>
+        <w:spacing w:line="360" w:lineRule="auto"/>
+      </w:pPr>
+      <w:r>
+        <w:t>It also helped to structure my thoughts in an orderly manner. It showed me better transitions between the paragraphs and rearranged content for better coherence. Its rewording suggestions eliminated repetition and warned of using varied vocabulary. Indeed, it kept to a certain style or format that was consistent throughout the whole work, whether it's APA or MLA.</w:t>
+      </w:r>
+    </w:p>
+    <w:p>
+      <w:pPr>
+        <w:spacing w:line="360" w:lineRule="auto"/>
+      </w:pPr>
+      <w:r>
+        <w:t>I critically reviewed the AI suggestions in the process and wisely incorporated them to maintain my unique voice and originality in the writing.</w:t>
       </w:r>
     </w:p>
     <w:p>
@@ -3186,7 +2932,7 @@
         </w:rPr>
         <w:t>TechTarget. (2023). What is the internet? Retrieved from </w:t>
       </w:r>
-      <w:hyperlink r:id="rId9" w:history="1">
+      <w:hyperlink r:id="rId10" w:history="1">
         <w:r>
           <w:rPr>
             <w:rStyle w:val="Hyperlink"/>
@@ -3227,7 +2973,7 @@
         </w:rPr>
         <w:t>Wikipedia. (2024). Internet. Retrieved from </w:t>
       </w:r>
-      <w:hyperlink r:id="rId10" w:history="1">
+      <w:hyperlink r:id="rId11" w:history="1">
         <w:r>
           <w:rPr>
             <w:rStyle w:val="Hyperlink"/>
@@ -3261,7 +3007,7 @@
         </w:rPr>
         <w:t>Britannica. (2024). Internet | Description, History, Uses, &amp; Facts. Retrieved from </w:t>
       </w:r>
-      <w:hyperlink r:id="rId11" w:history="1">
+      <w:hyperlink r:id="rId12" w:history="1">
         <w:r>
           <w:rPr>
             <w:rStyle w:val="Hyperlink"/>
@@ -3339,7 +3085,7 @@
         </w:rPr>
         <w:t>. </w:t>
       </w:r>
-      <w:hyperlink r:id="rId12" w:history="1">
+      <w:hyperlink r:id="rId13" w:history="1">
         <w:r>
           <w:rPr>
             <w:rStyle w:val="Hyperlink"/>
@@ -3403,7 +3149,7 @@
         </w:rPr>
         <w:t>. </w:t>
       </w:r>
-      <w:hyperlink r:id="rId13" w:history="1">
+      <w:hyperlink r:id="rId14" w:history="1">
         <w:r>
           <w:rPr>
             <w:rStyle w:val="Hyperlink"/>
@@ -3467,7 +3213,7 @@
         </w:rPr>
         <w:t>. </w:t>
       </w:r>
-      <w:hyperlink r:id="rId14" w:history="1">
+      <w:hyperlink r:id="rId15" w:history="1">
         <w:r>
           <w:rPr>
             <w:rStyle w:val="Hyperlink"/>
@@ -3531,7 +3277,7 @@
         </w:rPr>
         <w:t> </w:t>
       </w:r>
-      <w:hyperlink r:id="rId15" w:history="1">
+      <w:hyperlink r:id="rId16" w:history="1">
         <w:r>
           <w:rPr>
             <w:rStyle w:val="Hyperlink"/>
@@ -3614,7 +3360,7 @@
         </w:rPr>
         <w:t>. </w:t>
       </w:r>
-      <w:hyperlink r:id="rId16" w:history="1">
+      <w:hyperlink r:id="rId17" w:history="1">
         <w:r>
           <w:rPr>
             <w:rStyle w:val="Hyperlink"/>
@@ -3673,7 +3419,7 @@
         </w:rPr>
         <w:t>. Retrieved from </w:t>
       </w:r>
-      <w:hyperlink r:id="rId17" w:history="1">
+      <w:hyperlink r:id="rId18" w:history="1">
         <w:r>
           <w:rPr>
             <w:rStyle w:val="Hyperlink"/>
@@ -3752,7 +3498,7 @@
         </w:rPr>
         <w:t>. Retrieved from </w:t>
       </w:r>
-      <w:hyperlink r:id="rId18" w:history="1">
+      <w:hyperlink r:id="rId19" w:history="1">
         <w:r>
           <w:rPr>
             <w:rStyle w:val="Hyperlink"/>
@@ -3849,7 +3595,7 @@
         </w:rPr>
         <w:t>Science Museum. (n.d.). The World Wide Web: A global information space. </w:t>
       </w:r>
-      <w:hyperlink r:id="rId19" w:history="1">
+      <w:hyperlink r:id="rId20" w:history="1">
         <w:r>
           <w:rPr>
             <w:rStyle w:val="Hyperlink"/>
@@ -3922,7 +3668,7 @@
         </w:rPr>
         <w:t>. (2024, April 22). 7 key features of web 2.0. </w:t>
       </w:r>
-      <w:hyperlink r:id="rId20" w:history="1">
+      <w:hyperlink r:id="rId21" w:history="1">
         <w:r>
           <w:rPr>
             <w:rStyle w:val="Hyperlink"/>
@@ -4255,7 +4001,7 @@
         </w:rPr>
         <w:t>Berners-Lee, T. (1989). World Wide Web. In Wikipedia. </w:t>
       </w:r>
-      <w:hyperlink r:id="rId21" w:history="1">
+      <w:hyperlink r:id="rId22" w:history="1">
         <w:r>
           <w:rPr>
             <w:rStyle w:val="Hyperlink"/>
@@ -4315,7 +4061,7 @@
         </w:rPr>
         <w:t>Mozilla. (2024). World Wide Web. MDN Web Docs Glossary. </w:t>
       </w:r>
-      <w:hyperlink r:id="rId22" w:history="1">
+      <w:hyperlink r:id="rId23" w:history="1">
         <w:r>
           <w:rPr>
             <w:rStyle w:val="Hyperlink"/>
@@ -4397,7 +4143,7 @@
         </w:rPr>
         <w:t xml:space="preserve"> Britannica. </w:t>
       </w:r>
-      <w:hyperlink r:id="rId23" w:history="1">
+      <w:hyperlink r:id="rId24" w:history="1">
         <w:r>
           <w:rPr>
             <w:rFonts w:ascii="Helvetica Neue" w:hAnsi="Helvetica Neue" w:cs="Helvetica Neue"/>
@@ -4458,7 +4204,7 @@
         </w:rPr>
         <w:t>TechTarget. (n.d.). What is the World Wide Web (WWW)? </w:t>
       </w:r>
-      <w:hyperlink r:id="rId24" w:history="1">
+      <w:hyperlink r:id="rId25" w:history="1">
         <w:r>
           <w:rPr>
             <w:rStyle w:val="Hyperlink"/>
@@ -4518,7 +4264,7 @@
         </w:rPr>
         <w:t>Internet Corporation for Assigned Names and Numbers. (2024). Internet. In Wikipedia. </w:t>
       </w:r>
-      <w:hyperlink r:id="rId25" w:history="1">
+      <w:hyperlink r:id="rId26" w:history="1">
         <w:r>
           <w:rPr>
             <w:rStyle w:val="Hyperlink"/>
@@ -4578,7 +4324,7 @@
         </w:rPr>
         <w:t>TechTarget. (n.d.). What is the internet? </w:t>
       </w:r>
-      <w:hyperlink r:id="rId26" w:history="1">
+      <w:hyperlink r:id="rId27" w:history="1">
         <w:r>
           <w:rPr>
             <w:rStyle w:val="Hyperlink"/>
@@ -4616,7 +4362,7 @@
       </w:pPr>
     </w:p>
     <w:sectPr>
-      <w:footerReference w:type="default" r:id="rId27"/>
+      <w:footerReference w:type="default" r:id="rId28"/>
       <w:pgSz w:w="11900" w:h="16820"/>
       <w:pgMar w:top="1440" w:right="1440" w:bottom="1440" w:left="1440" w:header="720" w:footer="720" w:gutter="0"/>
       <w:cols w:space="720"/>
@@ -5772,7 +5518,7 @@
   <w:style w:type="paragraph" w:default="1" w:styleId="Normal">
     <w:name w:val="Normal"/>
     <w:qFormat/>
-    <w:rsid w:val="00203FCC"/>
+    <w:rsid w:val="00EF3550"/>
     <w:rPr>
       <w:sz w:val="24"/>
       <w:szCs w:val="24"/>

</xml_diff>